<commit_message>
this contains the notes for the spi-ethercat first tests
</commit_message>
<xml_diff>
--- a/03_Documentation/Ethercat Implementation.docx
+++ b/03_Documentation/Ethercat Implementation.docx
@@ -1,15 +1,13 @@
 
 <file path=word/document.xml><?xml version="1.0" encoding="utf-8"?>
-<w:document xmlns:wpc="http://schemas.microsoft.com/office/word/2010/wordprocessingCanvas" xmlns:mc="http://schemas.openxmlformats.org/markup-compatibility/2006" xmlns:o="urn:schemas-microsoft-com:office:office" xmlns:r="http://schemas.openxmlformats.org/officeDocument/2006/relationships" xmlns:m="http://schemas.openxmlformats.org/officeDocument/2006/math" xmlns:v="urn:schemas-microsoft-com:vml" xmlns:wp14="http://schemas.microsoft.com/office/word/2010/wordprocessingDrawing" xmlns:wp="http://schemas.openxmlformats.org/drawingml/2006/wordprocessingDrawing" xmlns:w10="urn:schemas-microsoft-com:office:word" xmlns:w="http://schemas.openxmlformats.org/wordprocessingml/2006/main" xmlns:w14="http://schemas.microsoft.com/office/word/2010/wordml" xmlns:w15="http://schemas.microsoft.com/office/word/2012/wordml" xmlns:wpg="http://schemas.microsoft.com/office/word/2010/wordprocessingGroup" xmlns:wpi="http://schemas.microsoft.com/office/word/2010/wordprocessingInk" xmlns:wne="http://schemas.microsoft.com/office/word/2006/wordml" xmlns:wps="http://schemas.microsoft.com/office/word/2010/wordprocessingShape" mc:Ignorable="w14 w15 wp14">
+<w:document xmlns:wpc="http://schemas.microsoft.com/office/word/2010/wordprocessingCanvas" xmlns:cx="http://schemas.microsoft.com/office/drawing/2014/chartex" xmlns:cx1="http://schemas.microsoft.com/office/drawing/2015/9/8/chartex" xmlns:cx2="http://schemas.microsoft.com/office/drawing/2015/10/21/chartex" xmlns:cx3="http://schemas.microsoft.com/office/drawing/2016/5/9/chartex" xmlns:cx4="http://schemas.microsoft.com/office/drawing/2016/5/10/chartex" xmlns:cx5="http://schemas.microsoft.com/office/drawing/2016/5/11/chartex" xmlns:cx6="http://schemas.microsoft.com/office/drawing/2016/5/12/chartex" xmlns:cx7="http://schemas.microsoft.com/office/drawing/2016/5/13/chartex" xmlns:cx8="http://schemas.microsoft.com/office/drawing/2016/5/14/chartex" xmlns:mc="http://schemas.openxmlformats.org/markup-compatibility/2006" xmlns:aink="http://schemas.microsoft.com/office/drawing/2016/ink" xmlns:am3d="http://schemas.microsoft.com/office/drawing/2017/model3d" xmlns:o="urn:schemas-microsoft-com:office:office" xmlns:r="http://schemas.openxmlformats.org/officeDocument/2006/relationships" xmlns:m="http://schemas.openxmlformats.org/officeDocument/2006/math" xmlns:v="urn:schemas-microsoft-com:vml" xmlns:wp14="http://schemas.microsoft.com/office/word/2010/wordprocessingDrawing" xmlns:wp="http://schemas.openxmlformats.org/drawingml/2006/wordprocessingDrawing" xmlns:w10="urn:schemas-microsoft-com:office:word" xmlns:w="http://schemas.openxmlformats.org/wordprocessingml/2006/main" xmlns:w14="http://schemas.microsoft.com/office/word/2010/wordml" xmlns:w15="http://schemas.microsoft.com/office/word/2012/wordml" xmlns:w16cex="http://schemas.microsoft.com/office/word/2018/wordml/cex" xmlns:w16cid="http://schemas.microsoft.com/office/word/2016/wordml/cid" xmlns:w16="http://schemas.microsoft.com/office/word/2018/wordml" xmlns:w16se="http://schemas.microsoft.com/office/word/2015/wordml/symex" xmlns:wpg="http://schemas.microsoft.com/office/word/2010/wordprocessingGroup" xmlns:wpi="http://schemas.microsoft.com/office/word/2010/wordprocessingInk" xmlns:wne="http://schemas.microsoft.com/office/word/2006/wordml" xmlns:wps="http://schemas.microsoft.com/office/word/2010/wordprocessingShape" mc:Ignorable="w14 w15 w16se w16cid w16 w16cex wp14">
   <w:body>
     <w:p>
-      <w:proofErr w:type="spellStart"/>
-      <w:r>
-        <w:t>Ethercat</w:t>
-      </w:r>
-      <w:proofErr w:type="spellEnd"/>
-      <w:r>
-        <w:t xml:space="preserve"> Implementation</w:t>
+      <w:pPr>
+        <w:pStyle w:val="Heading1"/>
+      </w:pPr>
+      <w:r>
+        <w:t>Ethercat Implementation</w:t>
       </w:r>
     </w:p>
     <w:p>
@@ -31,6 +29,7 @@
           <w:id w:val="833502647"/>
           <w:citation/>
         </w:sdtPr>
+        <w:sdtEndPr/>
         <w:sdtContent>
           <w:r>
             <w:fldChar w:fldCharType="begin"/>
@@ -53,23 +52,7 @@
         </w:sdtContent>
       </w:sdt>
       <w:r>
-        <w:t xml:space="preserve">, taking into account that the Microcontroller will be the Nucleo-F446ZE and the </w:t>
-      </w:r>
-      <w:proofErr w:type="spellStart"/>
-      <w:r>
-        <w:t>EtherCAT</w:t>
-      </w:r>
-      <w:proofErr w:type="spellEnd"/>
-      <w:r>
-        <w:t xml:space="preserve"> Master will be a PLC/IPC from </w:t>
-      </w:r>
-      <w:proofErr w:type="spellStart"/>
-      <w:r>
-        <w:t>Beckhoff</w:t>
-      </w:r>
-      <w:proofErr w:type="spellEnd"/>
-      <w:r>
-        <w:t>.</w:t>
+        <w:t>, taking into account that the Microcontroller will be the Nucleo-F446ZE and the EtherCAT Master will be a PLC/IPC from Beckhoff.</w:t>
       </w:r>
     </w:p>
     <w:p>
@@ -78,7 +61,7 @@
           <w:noProof/>
         </w:rPr>
         <w:drawing>
-          <wp:inline distT="0" distB="0" distL="0" distR="0" wp14:anchorId="7A227FD5" wp14:editId="535256C4">
+          <wp:inline distT="0" distB="0" distL="0" distR="0" wp14:anchorId="04FF1DCB" wp14:editId="4A269B2F">
             <wp:extent cx="5943600" cy="2668905"/>
             <wp:effectExtent l="0" t="0" r="0" b="0"/>
             <wp:docPr id="1" name="Picture 1"/>
@@ -126,7 +109,7 @@
         </w:rPr>
         <w:lastRenderedPageBreak/>
         <w:drawing>
-          <wp:inline distT="0" distB="0" distL="0" distR="0" wp14:anchorId="6EB1D104" wp14:editId="1BA54AA5">
+          <wp:inline distT="0" distB="0" distL="0" distR="0" wp14:anchorId="461C3AE2" wp14:editId="440BBDA7">
             <wp:extent cx="5943600" cy="4027170"/>
             <wp:effectExtent l="0" t="0" r="0" b="0"/>
             <wp:docPr id="2" name="Picture 2"/>
@@ -167,15 +150,7 @@
         <w:t xml:space="preserve">The following is the operation mode in which an external microcontroller uses a SPI </w:t>
       </w:r>
       <w:r>
-        <w:t xml:space="preserve">or Quad-SPI to communicate and control the </w:t>
-      </w:r>
-      <w:proofErr w:type="spellStart"/>
-      <w:r>
-        <w:t>EtherCAT</w:t>
-      </w:r>
-      <w:proofErr w:type="spellEnd"/>
-      <w:r>
-        <w:t xml:space="preserve"> Slave.</w:t>
+        <w:t>or Quad-SPI to communicate and control the EtherCAT Slave.</w:t>
       </w:r>
     </w:p>
     <w:p>
@@ -184,7 +159,7 @@
           <w:noProof/>
         </w:rPr>
         <w:drawing>
-          <wp:inline distT="0" distB="0" distL="0" distR="0" wp14:anchorId="67045E85" wp14:editId="1367F039">
+          <wp:inline distT="0" distB="0" distL="0" distR="0" wp14:anchorId="1177896F" wp14:editId="31E03207">
             <wp:extent cx="4381500" cy="2990850"/>
             <wp:effectExtent l="0" t="0" r="0" b="0"/>
             <wp:docPr id="3" name="Picture 3"/>
@@ -228,15 +203,7 @@
     <w:p>
       <w:r>
         <w:lastRenderedPageBreak/>
-        <w:t xml:space="preserve">It might be possible that a licensed stack is needed such that the device can be certified as official compatible </w:t>
-      </w:r>
-      <w:proofErr w:type="spellStart"/>
-      <w:r>
-        <w:t>EtherCAT</w:t>
-      </w:r>
-      <w:proofErr w:type="spellEnd"/>
-      <w:r>
-        <w:t xml:space="preserve"> device.</w:t>
+        <w:t>It might be possible that a licensed stack is needed such that the device can be certified as official compatible EtherCAT device.</w:t>
       </w:r>
     </w:p>
     <w:p>
@@ -249,9 +216,406 @@
         </w:r>
       </w:hyperlink>
     </w:p>
-    <w:p>
-      <w:bookmarkStart w:id="0" w:name="_GoBack"/>
-      <w:bookmarkEnd w:id="0"/>
+    <w:p/>
+    <w:p>
+      <w:pPr>
+        <w:pStyle w:val="Heading2"/>
+      </w:pPr>
+      <w:r>
+        <w:t>Set of instructions for LAN9252 (SPI Mode)</w:t>
+      </w:r>
+    </w:p>
+    <w:p>
+      <w:r>
+        <w:rPr>
+          <w:noProof/>
+        </w:rPr>
+        <w:drawing>
+          <wp:inline distT="0" distB="0" distL="0" distR="0" wp14:anchorId="0127E241" wp14:editId="50D58D66">
+            <wp:extent cx="5943600" cy="6171565"/>
+            <wp:effectExtent l="0" t="0" r="0" b="635"/>
+            <wp:docPr id="4" name="Picture 4"/>
+            <wp:cNvGraphicFramePr>
+              <a:graphicFrameLocks xmlns:a="http://schemas.openxmlformats.org/drawingml/2006/main" noChangeAspect="1"/>
+            </wp:cNvGraphicFramePr>
+            <a:graphic xmlns:a="http://schemas.openxmlformats.org/drawingml/2006/main">
+              <a:graphicData uri="http://schemas.openxmlformats.org/drawingml/2006/picture">
+                <pic:pic xmlns:pic="http://schemas.openxmlformats.org/drawingml/2006/picture">
+                  <pic:nvPicPr>
+                    <pic:cNvPr id="1" name=""/>
+                    <pic:cNvPicPr/>
+                  </pic:nvPicPr>
+                  <pic:blipFill>
+                    <a:blip r:embed="rId9"/>
+                    <a:stretch>
+                      <a:fillRect/>
+                    </a:stretch>
+                  </pic:blipFill>
+                  <pic:spPr>
+                    <a:xfrm>
+                      <a:off x="0" y="0"/>
+                      <a:ext cx="5943600" cy="6171565"/>
+                    </a:xfrm>
+                    <a:prstGeom prst="rect">
+                      <a:avLst/>
+                    </a:prstGeom>
+                  </pic:spPr>
+                </pic:pic>
+              </a:graphicData>
+            </a:graphic>
+          </wp:inline>
+        </w:drawing>
+      </w:r>
+    </w:p>
+    <w:p>
+      <w:pPr>
+        <w:pStyle w:val="Heading2"/>
+      </w:pPr>
+      <w:r>
+        <w:lastRenderedPageBreak/>
+        <w:t>Status and Control Registers</w:t>
+      </w:r>
+    </w:p>
+    <w:p>
+      <w:r>
+        <w:rPr>
+          <w:noProof/>
+        </w:rPr>
+        <w:drawing>
+          <wp:inline distT="0" distB="0" distL="0" distR="0" wp14:anchorId="01031360" wp14:editId="77E160ED">
+            <wp:extent cx="5943600" cy="4260215"/>
+            <wp:effectExtent l="0" t="0" r="0" b="6985"/>
+            <wp:docPr id="5" name="Picture 5"/>
+            <wp:cNvGraphicFramePr>
+              <a:graphicFrameLocks xmlns:a="http://schemas.openxmlformats.org/drawingml/2006/main" noChangeAspect="1"/>
+            </wp:cNvGraphicFramePr>
+            <a:graphic xmlns:a="http://schemas.openxmlformats.org/drawingml/2006/main">
+              <a:graphicData uri="http://schemas.openxmlformats.org/drawingml/2006/picture">
+                <pic:pic xmlns:pic="http://schemas.openxmlformats.org/drawingml/2006/picture">
+                  <pic:nvPicPr>
+                    <pic:cNvPr id="1" name=""/>
+                    <pic:cNvPicPr/>
+                  </pic:nvPicPr>
+                  <pic:blipFill>
+                    <a:blip r:embed="rId10"/>
+                    <a:stretch>
+                      <a:fillRect/>
+                    </a:stretch>
+                  </pic:blipFill>
+                  <pic:spPr>
+                    <a:xfrm>
+                      <a:off x="0" y="0"/>
+                      <a:ext cx="5943600" cy="4260215"/>
+                    </a:xfrm>
+                    <a:prstGeom prst="rect">
+                      <a:avLst/>
+                    </a:prstGeom>
+                  </pic:spPr>
+                </pic:pic>
+              </a:graphicData>
+            </a:graphic>
+          </wp:inline>
+        </w:drawing>
+      </w:r>
+    </w:p>
+    <w:p>
+      <w:r>
+        <w:t>Data to be sent is 0x0b 0x00 0x</w:t>
+      </w:r>
+      <w:r>
+        <w:t>64</w:t>
+      </w:r>
+    </w:p>
+    <w:p>
+      <w:r>
+        <w:t>With a clock with a prescaler of 8</w:t>
+      </w:r>
+    </w:p>
+    <w:p>
+      <w:r>
+        <w:t>Those are errors in the channel</w:t>
+      </w:r>
+    </w:p>
+    <w:p>
+      <w:r>
+        <w:rPr>
+          <w:noProof/>
+        </w:rPr>
+        <w:lastRenderedPageBreak/>
+        <w:drawing>
+          <wp:inline distT="0" distB="0" distL="0" distR="0" wp14:anchorId="06499B5F" wp14:editId="60F9B949">
+            <wp:extent cx="5943600" cy="3803015"/>
+            <wp:effectExtent l="0" t="0" r="0" b="6985"/>
+            <wp:docPr id="8" name="Picture 8"/>
+            <wp:cNvGraphicFramePr>
+              <a:graphicFrameLocks xmlns:a="http://schemas.openxmlformats.org/drawingml/2006/main" noChangeAspect="1"/>
+            </wp:cNvGraphicFramePr>
+            <a:graphic xmlns:a="http://schemas.openxmlformats.org/drawingml/2006/main">
+              <a:graphicData uri="http://schemas.openxmlformats.org/drawingml/2006/picture">
+                <pic:pic xmlns:pic="http://schemas.openxmlformats.org/drawingml/2006/picture">
+                  <pic:nvPicPr>
+                    <pic:cNvPr id="1" name=""/>
+                    <pic:cNvPicPr/>
+                  </pic:nvPicPr>
+                  <pic:blipFill>
+                    <a:blip r:embed="rId11"/>
+                    <a:stretch>
+                      <a:fillRect/>
+                    </a:stretch>
+                  </pic:blipFill>
+                  <pic:spPr>
+                    <a:xfrm>
+                      <a:off x="0" y="0"/>
+                      <a:ext cx="5943600" cy="3803015"/>
+                    </a:xfrm>
+                    <a:prstGeom prst="rect">
+                      <a:avLst/>
+                    </a:prstGeom>
+                  </pic:spPr>
+                </pic:pic>
+              </a:graphicData>
+            </a:graphic>
+          </wp:inline>
+        </w:drawing>
+      </w:r>
+    </w:p>
+    <w:p>
+      <w:r>
+        <w:t>0 is the time between send instructions, even if they are executed with the library HAL_SPI_TransmitIT();</w:t>
+      </w:r>
+    </w:p>
+    <w:p>
+      <w:r>
+        <w:t>788 ns</w:t>
+      </w:r>
+    </w:p>
+    <w:p>
+      <w:r>
+        <w:t>6.25 ns cpu clock</w:t>
+      </w:r>
+    </w:p>
+    <w:p>
+      <w:r>
+        <w:t>1Is the period of time that the interrupt needs to be executed (first instruction)</w:t>
+      </w:r>
+    </w:p>
+    <w:p>
+      <w:r>
+        <w:t>2.33us</w:t>
+      </w:r>
+    </w:p>
+    <w:p>
+      <w:r>
+        <w:rPr>
+          <w:noProof/>
+        </w:rPr>
+        <w:drawing>
+          <wp:inline distT="0" distB="0" distL="0" distR="0" wp14:anchorId="2D7EC9F1" wp14:editId="60895799">
+            <wp:extent cx="5943600" cy="2788285"/>
+            <wp:effectExtent l="0" t="0" r="0" b="0"/>
+            <wp:docPr id="6" name="Picture 6"/>
+            <wp:cNvGraphicFramePr>
+              <a:graphicFrameLocks xmlns:a="http://schemas.openxmlformats.org/drawingml/2006/main" noChangeAspect="1"/>
+            </wp:cNvGraphicFramePr>
+            <a:graphic xmlns:a="http://schemas.openxmlformats.org/drawingml/2006/main">
+              <a:graphicData uri="http://schemas.openxmlformats.org/drawingml/2006/picture">
+                <pic:pic xmlns:pic="http://schemas.openxmlformats.org/drawingml/2006/picture">
+                  <pic:nvPicPr>
+                    <pic:cNvPr id="1" name=""/>
+                    <pic:cNvPicPr/>
+                  </pic:nvPicPr>
+                  <pic:blipFill>
+                    <a:blip r:embed="rId12"/>
+                    <a:stretch>
+                      <a:fillRect/>
+                    </a:stretch>
+                  </pic:blipFill>
+                  <pic:spPr>
+                    <a:xfrm>
+                      <a:off x="0" y="0"/>
+                      <a:ext cx="5943600" cy="2788285"/>
+                    </a:xfrm>
+                    <a:prstGeom prst="rect">
+                      <a:avLst/>
+                    </a:prstGeom>
+                  </pic:spPr>
+                </pic:pic>
+              </a:graphicData>
+            </a:graphic>
+          </wp:inline>
+        </w:drawing>
+      </w:r>
+    </w:p>
+    <w:p>
+      <w:r>
+        <w:lastRenderedPageBreak/>
+        <w:t>SPI with DMA</w:t>
+      </w:r>
+    </w:p>
+    <w:p>
+      <w:r>
+        <w:t xml:space="preserve">The following pictures shows the delay </w:t>
+      </w:r>
+      <w:r>
+        <w:t>introduced by interruption handling: marker 1 is the delay until Half Buffer has been sent interruption, as for marker 2 corresponds the Full Buffer Interruption.</w:t>
+      </w:r>
+    </w:p>
+    <w:p>
+      <w:r>
+        <w:t>1.Half-Completed Transmission</w:t>
+      </w:r>
+    </w:p>
+    <w:p>
+      <w:r>
+        <w:t>2.59 us</w:t>
+      </w:r>
+    </w:p>
+    <w:p>
+      <w:r>
+        <w:t>2.Full-Completed Transmission</w:t>
+      </w:r>
+    </w:p>
+    <w:p>
+      <w:r>
+        <w:t>4.53us</w:t>
+      </w:r>
+    </w:p>
+    <w:p>
+      <w:r>
+        <w:rPr>
+          <w:noProof/>
+        </w:rPr>
+        <w:drawing>
+          <wp:inline distT="0" distB="0" distL="0" distR="0" wp14:anchorId="3995815D" wp14:editId="3DA014FC">
+            <wp:extent cx="5943600" cy="2743835"/>
+            <wp:effectExtent l="0" t="0" r="0" b="0"/>
+            <wp:docPr id="9" name="Picture 9"/>
+            <wp:cNvGraphicFramePr>
+              <a:graphicFrameLocks xmlns:a="http://schemas.openxmlformats.org/drawingml/2006/main" noChangeAspect="1"/>
+            </wp:cNvGraphicFramePr>
+            <a:graphic xmlns:a="http://schemas.openxmlformats.org/drawingml/2006/main">
+              <a:graphicData uri="http://schemas.openxmlformats.org/drawingml/2006/picture">
+                <pic:pic xmlns:pic="http://schemas.openxmlformats.org/drawingml/2006/picture">
+                  <pic:nvPicPr>
+                    <pic:cNvPr id="1" name=""/>
+                    <pic:cNvPicPr/>
+                  </pic:nvPicPr>
+                  <pic:blipFill>
+                    <a:blip r:embed="rId13"/>
+                    <a:stretch>
+                      <a:fillRect/>
+                    </a:stretch>
+                  </pic:blipFill>
+                  <pic:spPr>
+                    <a:xfrm>
+                      <a:off x="0" y="0"/>
+                      <a:ext cx="5943600" cy="2743835"/>
+                    </a:xfrm>
+                    <a:prstGeom prst="rect">
+                      <a:avLst/>
+                    </a:prstGeom>
+                  </pic:spPr>
+                </pic:pic>
+              </a:graphicData>
+            </a:graphic>
+          </wp:inline>
+        </w:drawing>
+      </w:r>
+    </w:p>
+    <w:p>
+      <w:r>
+        <w:t>SPI with DMA (only transmit instruction since the transmit receive one is getting lost)</w:t>
+      </w:r>
+    </w:p>
+    <w:p>
+      <w:r>
+        <w:rPr>
+          <w:noProof/>
+        </w:rPr>
+        <w:drawing>
+          <wp:inline distT="0" distB="0" distL="0" distR="0" wp14:anchorId="49E2F5F3" wp14:editId="6B07A184">
+            <wp:extent cx="5943600" cy="2905760"/>
+            <wp:effectExtent l="0" t="0" r="0" b="8890"/>
+            <wp:docPr id="10" name="Picture 10"/>
+            <wp:cNvGraphicFramePr>
+              <a:graphicFrameLocks xmlns:a="http://schemas.openxmlformats.org/drawingml/2006/main" noChangeAspect="1"/>
+            </wp:cNvGraphicFramePr>
+            <a:graphic xmlns:a="http://schemas.openxmlformats.org/drawingml/2006/main">
+              <a:graphicData uri="http://schemas.openxmlformats.org/drawingml/2006/picture">
+                <pic:pic xmlns:pic="http://schemas.openxmlformats.org/drawingml/2006/picture">
+                  <pic:nvPicPr>
+                    <pic:cNvPr id="1" name=""/>
+                    <pic:cNvPicPr/>
+                  </pic:nvPicPr>
+                  <pic:blipFill>
+                    <a:blip r:embed="rId14"/>
+                    <a:stretch>
+                      <a:fillRect/>
+                    </a:stretch>
+                  </pic:blipFill>
+                  <pic:spPr>
+                    <a:xfrm>
+                      <a:off x="0" y="0"/>
+                      <a:ext cx="5943600" cy="2905760"/>
+                    </a:xfrm>
+                    <a:prstGeom prst="rect">
+                      <a:avLst/>
+                    </a:prstGeom>
+                  </pic:spPr>
+                </pic:pic>
+              </a:graphicData>
+            </a:graphic>
+          </wp:inline>
+        </w:drawing>
+      </w:r>
+    </w:p>
+    <w:p>
+      <w:r>
+        <w:lastRenderedPageBreak/>
+        <w:t>The following is a right reading procedure of the BYTE_TEST, the result is coming in Little Endian format.</w:t>
+      </w:r>
+    </w:p>
+    <w:p>
+      <w:r>
+        <w:rPr>
+          <w:noProof/>
+        </w:rPr>
+        <w:drawing>
+          <wp:inline distT="0" distB="0" distL="0" distR="0" wp14:anchorId="218971A3" wp14:editId="1C791B1A">
+            <wp:extent cx="5943600" cy="3014980"/>
+            <wp:effectExtent l="0" t="0" r="0" b="0"/>
+            <wp:docPr id="11" name="Picture 11"/>
+            <wp:cNvGraphicFramePr>
+              <a:graphicFrameLocks xmlns:a="http://schemas.openxmlformats.org/drawingml/2006/main" noChangeAspect="1"/>
+            </wp:cNvGraphicFramePr>
+            <a:graphic xmlns:a="http://schemas.openxmlformats.org/drawingml/2006/main">
+              <a:graphicData uri="http://schemas.openxmlformats.org/drawingml/2006/picture">
+                <pic:pic xmlns:pic="http://schemas.openxmlformats.org/drawingml/2006/picture">
+                  <pic:nvPicPr>
+                    <pic:cNvPr id="1" name=""/>
+                    <pic:cNvPicPr/>
+                  </pic:nvPicPr>
+                  <pic:blipFill>
+                    <a:blip r:embed="rId15"/>
+                    <a:stretch>
+                      <a:fillRect/>
+                    </a:stretch>
+                  </pic:blipFill>
+                  <pic:spPr>
+                    <a:xfrm>
+                      <a:off x="0" y="0"/>
+                      <a:ext cx="5943600" cy="3014980"/>
+                    </a:xfrm>
+                    <a:prstGeom prst="rect">
+                      <a:avLst/>
+                    </a:prstGeom>
+                  </pic:spPr>
+                </pic:pic>
+              </a:graphicData>
+            </a:graphic>
+          </wp:inline>
+        </w:drawing>
+      </w:r>
     </w:p>
     <w:sectPr>
       <w:pgSz w:w="12240" w:h="15840"/>
@@ -264,7 +628,7 @@
 </file>
 
 <file path=word/styles.xml><?xml version="1.0" encoding="utf-8"?>
-<w:styles xmlns:mc="http://schemas.openxmlformats.org/markup-compatibility/2006" xmlns:r="http://schemas.openxmlformats.org/officeDocument/2006/relationships" xmlns:w="http://schemas.openxmlformats.org/wordprocessingml/2006/main" xmlns:w14="http://schemas.microsoft.com/office/word/2010/wordml" xmlns:w15="http://schemas.microsoft.com/office/word/2012/wordml" mc:Ignorable="w14 w15">
+<w:styles xmlns:mc="http://schemas.openxmlformats.org/markup-compatibility/2006" xmlns:r="http://schemas.openxmlformats.org/officeDocument/2006/relationships" xmlns:w="http://schemas.openxmlformats.org/wordprocessingml/2006/main" xmlns:w14="http://schemas.microsoft.com/office/word/2010/wordml" xmlns:w15="http://schemas.microsoft.com/office/word/2012/wordml" xmlns:w16cex="http://schemas.microsoft.com/office/word/2018/wordml/cex" xmlns:w16cid="http://schemas.microsoft.com/office/word/2016/wordml/cid" xmlns:w16="http://schemas.microsoft.com/office/word/2018/wordml" xmlns:w16se="http://schemas.microsoft.com/office/word/2015/wordml/symex" mc:Ignorable="w14 w15 w16se w16cid w16 w16cex">
   <w:docDefaults>
     <w:rPrDefault>
       <w:rPr>
@@ -280,7 +644,7 @@
       </w:pPr>
     </w:pPrDefault>
   </w:docDefaults>
-  <w:latentStyles w:defLockedState="0" w:defUIPriority="99" w:defSemiHidden="0" w:defUnhideWhenUsed="0" w:defQFormat="0" w:count="371">
+  <w:latentStyles w:defLockedState="0" w:defUIPriority="99" w:defSemiHidden="0" w:defUnhideWhenUsed="0" w:defQFormat="0" w:count="376">
     <w:lsdException w:name="Normal" w:uiPriority="0" w:qFormat="1"/>
     <w:lsdException w:name="heading 1" w:uiPriority="9" w:qFormat="1"/>
     <w:lsdException w:name="heading 2" w:semiHidden="1" w:uiPriority="9" w:unhideWhenUsed="1" w:qFormat="1"/>
@@ -386,7 +750,6 @@
     <w:lsdException w:name="HTML Sample" w:semiHidden="1" w:unhideWhenUsed="1"/>
     <w:lsdException w:name="HTML Typewriter" w:semiHidden="1" w:unhideWhenUsed="1"/>
     <w:lsdException w:name="HTML Variable" w:semiHidden="1" w:unhideWhenUsed="1"/>
-    <w:lsdException w:name="Normal Table" w:semiHidden="1" w:unhideWhenUsed="1"/>
     <w:lsdException w:name="annotation subject" w:semiHidden="1" w:unhideWhenUsed="1"/>
     <w:lsdException w:name="No List" w:semiHidden="1" w:unhideWhenUsed="1"/>
     <w:lsdException w:name="Outline List 1" w:semiHidden="1" w:unhideWhenUsed="1"/>
@@ -429,11 +792,8 @@
     <w:lsdException w:name="Table Contemporary" w:semiHidden="1" w:unhideWhenUsed="1"/>
     <w:lsdException w:name="Table Elegant" w:semiHidden="1" w:unhideWhenUsed="1"/>
     <w:lsdException w:name="Table Professional" w:semiHidden="1" w:unhideWhenUsed="1"/>
-    <w:lsdException w:name="Table Subtle 1" w:semiHidden="1" w:unhideWhenUsed="1"/>
     <w:lsdException w:name="Table Subtle 2" w:semiHidden="1" w:unhideWhenUsed="1"/>
     <w:lsdException w:name="Table Web 1" w:semiHidden="1" w:unhideWhenUsed="1"/>
-    <w:lsdException w:name="Table Web 2" w:semiHidden="1" w:unhideWhenUsed="1"/>
-    <w:lsdException w:name="Table Web 3" w:semiHidden="1" w:unhideWhenUsed="1"/>
     <w:lsdException w:name="Balloon Text" w:semiHidden="1" w:unhideWhenUsed="1"/>
     <w:lsdException w:name="Table Grid" w:uiPriority="39"/>
     <w:lsdException w:name="Table Theme" w:semiHidden="1" w:unhideWhenUsed="1"/>
@@ -652,10 +1012,58 @@
     <w:lsdException w:name="List Table 5 Dark Accent 6" w:uiPriority="50"/>
     <w:lsdException w:name="List Table 6 Colorful Accent 6" w:uiPriority="51"/>
     <w:lsdException w:name="List Table 7 Colorful Accent 6" w:uiPriority="52"/>
+    <w:lsdException w:name="Mention" w:semiHidden="1" w:unhideWhenUsed="1"/>
+    <w:lsdException w:name="Smart Hyperlink" w:semiHidden="1" w:unhideWhenUsed="1"/>
+    <w:lsdException w:name="Hashtag" w:semiHidden="1" w:unhideWhenUsed="1"/>
+    <w:lsdException w:name="Unresolved Mention" w:semiHidden="1" w:unhideWhenUsed="1"/>
+    <w:lsdException w:name="Smart Link" w:semiHidden="1" w:unhideWhenUsed="1"/>
   </w:latentStyles>
   <w:style w:type="paragraph" w:default="1" w:styleId="Normal">
     <w:name w:val="Normal"/>
     <w:qFormat/>
+  </w:style>
+  <w:style w:type="paragraph" w:styleId="Heading1">
+    <w:name w:val="heading 1"/>
+    <w:basedOn w:val="Normal"/>
+    <w:next w:val="Normal"/>
+    <w:link w:val="Heading1Char"/>
+    <w:uiPriority w:val="9"/>
+    <w:qFormat/>
+    <w:rsid w:val="0085124F"/>
+    <w:pPr>
+      <w:keepNext/>
+      <w:keepLines/>
+      <w:spacing w:before="240" w:after="0"/>
+      <w:outlineLvl w:val="0"/>
+    </w:pPr>
+    <w:rPr>
+      <w:rFonts w:asciiTheme="majorHAnsi" w:eastAsiaTheme="majorEastAsia" w:hAnsiTheme="majorHAnsi" w:cstheme="majorBidi"/>
+      <w:color w:val="2E74B5" w:themeColor="accent1" w:themeShade="BF"/>
+      <w:sz w:val="32"/>
+      <w:szCs w:val="32"/>
+    </w:rPr>
+  </w:style>
+  <w:style w:type="paragraph" w:styleId="Heading2">
+    <w:name w:val="heading 2"/>
+    <w:basedOn w:val="Normal"/>
+    <w:next w:val="Normal"/>
+    <w:link w:val="Heading2Char"/>
+    <w:uiPriority w:val="9"/>
+    <w:unhideWhenUsed/>
+    <w:qFormat/>
+    <w:rsid w:val="00B92786"/>
+    <w:pPr>
+      <w:keepNext/>
+      <w:keepLines/>
+      <w:spacing w:before="40" w:after="0"/>
+      <w:outlineLvl w:val="1"/>
+    </w:pPr>
+    <w:rPr>
+      <w:rFonts w:asciiTheme="majorHAnsi" w:eastAsiaTheme="majorEastAsia" w:hAnsiTheme="majorHAnsi" w:cstheme="majorBidi"/>
+      <w:color w:val="2E74B5" w:themeColor="accent1" w:themeShade="BF"/>
+      <w:sz w:val="26"/>
+      <w:szCs w:val="26"/>
+    </w:rPr>
   </w:style>
   <w:style w:type="character" w:default="1" w:styleId="DefaultParagraphFont">
     <w:name w:val="Default Paragraph Font"/>
@@ -693,6 +1101,32 @@
     <w:rPr>
       <w:color w:val="0563C1" w:themeColor="hyperlink"/>
       <w:u w:val="single"/>
+    </w:rPr>
+  </w:style>
+  <w:style w:type="character" w:customStyle="1" w:styleId="Heading1Char">
+    <w:name w:val="Heading 1 Char"/>
+    <w:basedOn w:val="DefaultParagraphFont"/>
+    <w:link w:val="Heading1"/>
+    <w:uiPriority w:val="9"/>
+    <w:rsid w:val="0085124F"/>
+    <w:rPr>
+      <w:rFonts w:asciiTheme="majorHAnsi" w:eastAsiaTheme="majorEastAsia" w:hAnsiTheme="majorHAnsi" w:cstheme="majorBidi"/>
+      <w:color w:val="2E74B5" w:themeColor="accent1" w:themeShade="BF"/>
+      <w:sz w:val="32"/>
+      <w:szCs w:val="32"/>
+    </w:rPr>
+  </w:style>
+  <w:style w:type="character" w:customStyle="1" w:styleId="Heading2Char">
+    <w:name w:val="Heading 2 Char"/>
+    <w:basedOn w:val="DefaultParagraphFont"/>
+    <w:link w:val="Heading2"/>
+    <w:uiPriority w:val="9"/>
+    <w:rsid w:val="00B92786"/>
+    <w:rPr>
+      <w:rFonts w:asciiTheme="majorHAnsi" w:eastAsiaTheme="majorEastAsia" w:hAnsiTheme="majorHAnsi" w:cstheme="majorBidi"/>
+      <w:color w:val="2E74B5" w:themeColor="accent1" w:themeShade="BF"/>
+      <w:sz w:val="26"/>
+      <w:szCs w:val="26"/>
     </w:rPr>
   </w:style>
 </w:styles>
@@ -981,7 +1415,7 @@
 </file>
 
 <file path=customXml/itemProps1.xml><?xml version="1.0" encoding="utf-8"?>
-<ds:datastoreItem xmlns:ds="http://schemas.openxmlformats.org/officeDocument/2006/customXml" ds:itemID="{6BB4558E-5E80-4F72-962A-877ACD23541D}">
+<ds:datastoreItem xmlns:ds="http://schemas.openxmlformats.org/officeDocument/2006/customXml" ds:itemID="{9C00D175-BA50-4F64-B38C-1C9F28EED2E6}">
   <ds:schemaRefs>
     <ds:schemaRef ds:uri="http://schemas.openxmlformats.org/officeDocument/2006/bibliography"/>
   </ds:schemaRefs>

</xml_diff>

<commit_message>
added the important notes as roadmap for soes integration
</commit_message>
<xml_diff>
--- a/03_Documentation/Ethercat Implementation.docx
+++ b/03_Documentation/Ethercat Implementation.docx
@@ -7,7 +7,21 @@
         <w:pStyle w:val="Heading1"/>
       </w:pPr>
       <w:r>
-        <w:t>Ethercat Implementation</w:t>
+        <w:t xml:space="preserve">Introduction of </w:t>
+      </w:r>
+      <w:proofErr w:type="spellStart"/>
+      <w:r>
+        <w:t>Ether</w:t>
+      </w:r>
+      <w:r>
+        <w:t>CAT</w:t>
+      </w:r>
+      <w:proofErr w:type="spellEnd"/>
+      <w:r>
+        <w:t xml:space="preserve"> Implementation</w:t>
+      </w:r>
+      <w:r>
+        <w:t xml:space="preserve"> with LAN9252</w:t>
       </w:r>
     </w:p>
     <w:p>
@@ -52,7 +66,15 @@
         </w:sdtContent>
       </w:sdt>
       <w:r>
-        <w:t>, taking into account that the Microcontroller will be the Nucleo-F446ZE and the EtherCAT Master will be a PLC/IPC from Beckhoff.</w:t>
+        <w:t xml:space="preserve">, taking into account that the Microcontroller will be the Nucleo-F446ZE and the </w:t>
+      </w:r>
+      <w:proofErr w:type="spellStart"/>
+      <w:r>
+        <w:t>EtherCAT</w:t>
+      </w:r>
+      <w:proofErr w:type="spellEnd"/>
+      <w:r>
+        <w:t xml:space="preserve"> Master will be a PLC/IPC from Beckhoff.</w:t>
       </w:r>
     </w:p>
     <w:p>
@@ -76,7 +98,7 @@
                     <pic:cNvPicPr/>
                   </pic:nvPicPr>
                   <pic:blipFill>
-                    <a:blip r:embed="rId5"/>
+                    <a:blip r:embed="rId6"/>
                     <a:stretch>
                       <a:fillRect/>
                     </a:stretch>
@@ -124,7 +146,7 @@
                     <pic:cNvPicPr/>
                   </pic:nvPicPr>
                   <pic:blipFill>
-                    <a:blip r:embed="rId6"/>
+                    <a:blip r:embed="rId7"/>
                     <a:stretch>
                       <a:fillRect/>
                     </a:stretch>
@@ -150,7 +172,15 @@
         <w:t xml:space="preserve">The following is the operation mode in which an external microcontroller uses a SPI </w:t>
       </w:r>
       <w:r>
-        <w:t>or Quad-SPI to communicate and control the EtherCAT Slave.</w:t>
+        <w:t xml:space="preserve">or Quad-SPI to communicate and control the </w:t>
+      </w:r>
+      <w:proofErr w:type="spellStart"/>
+      <w:r>
+        <w:t>EtherCAT</w:t>
+      </w:r>
+      <w:proofErr w:type="spellEnd"/>
+      <w:r>
+        <w:t xml:space="preserve"> Slave.</w:t>
       </w:r>
     </w:p>
     <w:p>
@@ -174,7 +204,7 @@
                     <pic:cNvPicPr/>
                   </pic:nvPicPr>
                   <pic:blipFill>
-                    <a:blip r:embed="rId7"/>
+                    <a:blip r:embed="rId8"/>
                     <a:stretch>
                       <a:fillRect/>
                     </a:stretch>
@@ -203,11 +233,19 @@
     <w:p>
       <w:r>
         <w:lastRenderedPageBreak/>
-        <w:t>It might be possible that a licensed stack is needed such that the device can be certified as official compatible EtherCAT device.</w:t>
-      </w:r>
-    </w:p>
-    <w:p>
-      <w:hyperlink r:id="rId8" w:history="1">
+        <w:t xml:space="preserve">It might be possible that a licensed stack is needed such that the device can be certified as official compatible </w:t>
+      </w:r>
+      <w:proofErr w:type="spellStart"/>
+      <w:r>
+        <w:t>EtherCAT</w:t>
+      </w:r>
+      <w:proofErr w:type="spellEnd"/>
+      <w:r>
+        <w:t xml:space="preserve"> device.</w:t>
+      </w:r>
+    </w:p>
+    <w:p>
+      <w:hyperlink r:id="rId9" w:history="1">
         <w:r>
           <w:rPr>
             <w:rStyle w:val="Hyperlink"/>
@@ -246,7 +284,7 @@
                     <pic:cNvPicPr/>
                   </pic:nvPicPr>
                   <pic:blipFill>
-                    <a:blip r:embed="rId9"/>
+                    <a:blip r:embed="rId10"/>
                     <a:stretch>
                       <a:fillRect/>
                     </a:stretch>
@@ -297,7 +335,7 @@
                     <pic:cNvPicPr/>
                   </pic:nvPicPr>
                   <pic:blipFill>
-                    <a:blip r:embed="rId10"/>
+                    <a:blip r:embed="rId11"/>
                     <a:stretch>
                       <a:fillRect/>
                     </a:stretch>
@@ -319,6 +357,14 @@
       </w:r>
     </w:p>
     <w:p>
+      <w:pPr>
+        <w:pStyle w:val="Heading2"/>
+      </w:pPr>
+      <w:r>
+        <w:t>First communication tests over SPI</w:t>
+      </w:r>
+    </w:p>
+    <w:p>
       <w:r>
         <w:t>Data to be sent is 0x0b 0x00 0x</w:t>
       </w:r>
@@ -328,7 +374,15 @@
     </w:p>
     <w:p>
       <w:r>
-        <w:t>With a clock with a prescaler of 8</w:t>
+        <w:t xml:space="preserve">With a clock with a </w:t>
+      </w:r>
+      <w:proofErr w:type="spellStart"/>
+      <w:r>
+        <w:t>prescaler</w:t>
+      </w:r>
+      <w:proofErr w:type="spellEnd"/>
+      <w:r>
+        <w:t xml:space="preserve"> of 8</w:t>
       </w:r>
     </w:p>
     <w:p>
@@ -358,7 +412,7 @@
                     <pic:cNvPicPr/>
                   </pic:nvPicPr>
                   <pic:blipFill>
-                    <a:blip r:embed="rId11"/>
+                    <a:blip r:embed="rId12"/>
                     <a:stretch>
                       <a:fillRect/>
                     </a:stretch>
@@ -381,7 +435,15 @@
     </w:p>
     <w:p>
       <w:r>
-        <w:t>0 is the time between send instructions, even if they are executed with the library HAL_SPI_TransmitIT();</w:t>
+        <w:t xml:space="preserve">0 is the time between send instructions, even if they are executed with the library </w:t>
+      </w:r>
+      <w:proofErr w:type="spellStart"/>
+      <w:r>
+        <w:t>HAL_SPI_TransmitIT</w:t>
+      </w:r>
+      <w:proofErr w:type="spellEnd"/>
+      <w:r>
+        <w:t>();</w:t>
       </w:r>
     </w:p>
     <w:p>
@@ -391,7 +453,15 @@
     </w:p>
     <w:p>
       <w:r>
-        <w:t>6.25 ns cpu clock</w:t>
+        <w:t xml:space="preserve">6.25 ns </w:t>
+      </w:r>
+      <w:proofErr w:type="spellStart"/>
+      <w:r>
+        <w:t>cpu</w:t>
+      </w:r>
+      <w:proofErr w:type="spellEnd"/>
+      <w:r>
+        <w:t xml:space="preserve"> clock</w:t>
       </w:r>
     </w:p>
     <w:p>
@@ -425,7 +495,7 @@
                     <pic:cNvPicPr/>
                   </pic:nvPicPr>
                   <pic:blipFill>
-                    <a:blip r:embed="rId12"/>
+                    <a:blip r:embed="rId13"/>
                     <a:stretch>
                       <a:fillRect/>
                     </a:stretch>
@@ -501,7 +571,7 @@
                     <pic:cNvPicPr/>
                   </pic:nvPicPr>
                   <pic:blipFill>
-                    <a:blip r:embed="rId13"/>
+                    <a:blip r:embed="rId14"/>
                     <a:stretch>
                       <a:fillRect/>
                     </a:stretch>
@@ -548,7 +618,7 @@
                     <pic:cNvPicPr/>
                   </pic:nvPicPr>
                   <pic:blipFill>
-                    <a:blip r:embed="rId14"/>
+                    <a:blip r:embed="rId15"/>
                     <a:stretch>
                       <a:fillRect/>
                     </a:stretch>
@@ -596,7 +666,7 @@
                     <pic:cNvPicPr/>
                   </pic:nvPicPr>
                   <pic:blipFill>
-                    <a:blip r:embed="rId15"/>
+                    <a:blip r:embed="rId16"/>
                     <a:stretch>
                       <a:fillRect/>
                     </a:stretch>
@@ -617,6 +687,253 @@
         </w:drawing>
       </w:r>
     </w:p>
+    <w:p/>
+    <w:p>
+      <w:pPr>
+        <w:pStyle w:val="Heading1"/>
+      </w:pPr>
+      <w:r>
+        <w:t xml:space="preserve">Design of the </w:t>
+      </w:r>
+      <w:proofErr w:type="spellStart"/>
+      <w:r>
+        <w:t>EtherCAT</w:t>
+      </w:r>
+      <w:proofErr w:type="spellEnd"/>
+      <w:r>
+        <w:t xml:space="preserve"> Slave Controller</w:t>
+      </w:r>
+    </w:p>
+    <w:p>
+      <w:pPr>
+        <w:pStyle w:val="Heading2"/>
+      </w:pPr>
+      <w:proofErr w:type="spellStart"/>
+      <w:r>
+        <w:t>Preliminars</w:t>
+      </w:r>
+      <w:proofErr w:type="spellEnd"/>
+    </w:p>
+    <w:p>
+      <w:r>
+        <w:t>The application process data which will be the description for the Fieldbus of the data that is going to be transmitted is based on three different files:</w:t>
+      </w:r>
+    </w:p>
+    <w:p>
+      <w:pPr>
+        <w:pStyle w:val="ListParagraph"/>
+        <w:numPr>
+          <w:ilvl w:val="0"/>
+          <w:numId w:val="1"/>
+        </w:numPr>
+      </w:pPr>
+      <w:r>
+        <w:t>ESI</w:t>
+      </w:r>
+    </w:p>
+    <w:p>
+      <w:pPr>
+        <w:pStyle w:val="ListParagraph"/>
+        <w:numPr>
+          <w:ilvl w:val="0"/>
+          <w:numId w:val="1"/>
+        </w:numPr>
+      </w:pPr>
+      <w:r>
+        <w:t>SII-EEPROM</w:t>
+      </w:r>
+    </w:p>
+    <w:p>
+      <w:pPr>
+        <w:pStyle w:val="ListParagraph"/>
+        <w:numPr>
+          <w:ilvl w:val="0"/>
+          <w:numId w:val="1"/>
+        </w:numPr>
+      </w:pPr>
+      <w:proofErr w:type="spellStart"/>
+      <w:r>
+        <w:t>CoE</w:t>
+      </w:r>
+      <w:proofErr w:type="spellEnd"/>
+      <w:r>
+        <w:t xml:space="preserve"> Object Dictionary (</w:t>
+      </w:r>
+      <w:r>
+        <w:t>matrix</w:t>
+      </w:r>
+      <w:r>
+        <w:t xml:space="preserve"> for complex devices)</w:t>
+      </w:r>
+    </w:p>
+    <w:p>
+      <w:r>
+        <w:t xml:space="preserve">The ESI and SII-EEPROM files can be kept as small as possible to pass the CTT -Compliance Test for </w:t>
+      </w:r>
+      <w:proofErr w:type="spellStart"/>
+      <w:r>
+        <w:t>EtherCAT</w:t>
+      </w:r>
+      <w:proofErr w:type="spellEnd"/>
+      <w:r>
+        <w:t xml:space="preserve"> devices-. Optional Data (OD) will be stored in the Device itself and transmitted with </w:t>
+      </w:r>
+      <w:proofErr w:type="spellStart"/>
+      <w:r>
+        <w:t>CoE</w:t>
+      </w:r>
+      <w:proofErr w:type="spellEnd"/>
+      <w:r>
+        <w:t>.</w:t>
+      </w:r>
+    </w:p>
+    <w:p/>
+    <w:p>
+      <w:r>
+        <w:t xml:space="preserve">NOTE: The Device will assume a Slave Device with fixed PDO and OD data. </w:t>
+      </w:r>
+    </w:p>
+    <w:p>
+      <w:pPr>
+        <w:keepNext/>
+      </w:pPr>
+      <w:r>
+        <w:rPr>
+          <w:noProof/>
+        </w:rPr>
+        <w:lastRenderedPageBreak/>
+        <w:drawing>
+          <wp:inline distT="0" distB="0" distL="0" distR="0" wp14:anchorId="21B31E8D" wp14:editId="1C29669F">
+            <wp:extent cx="4210050" cy="2749127"/>
+            <wp:effectExtent l="0" t="0" r="0" b="0"/>
+            <wp:docPr id="7" name="Picture 7"/>
+            <wp:cNvGraphicFramePr>
+              <a:graphicFrameLocks xmlns:a="http://schemas.openxmlformats.org/drawingml/2006/main" noChangeAspect="1"/>
+            </wp:cNvGraphicFramePr>
+            <a:graphic xmlns:a="http://schemas.openxmlformats.org/drawingml/2006/main">
+              <a:graphicData uri="http://schemas.openxmlformats.org/drawingml/2006/picture">
+                <pic:pic xmlns:pic="http://schemas.openxmlformats.org/drawingml/2006/picture">
+                  <pic:nvPicPr>
+                    <pic:cNvPr id="1" name=""/>
+                    <pic:cNvPicPr/>
+                  </pic:nvPicPr>
+                  <pic:blipFill>
+                    <a:blip r:embed="rId17"/>
+                    <a:stretch>
+                      <a:fillRect/>
+                    </a:stretch>
+                  </pic:blipFill>
+                  <pic:spPr>
+                    <a:xfrm>
+                      <a:off x="0" y="0"/>
+                      <a:ext cx="4226300" cy="2759738"/>
+                    </a:xfrm>
+                    <a:prstGeom prst="rect">
+                      <a:avLst/>
+                    </a:prstGeom>
+                  </pic:spPr>
+                </pic:pic>
+              </a:graphicData>
+            </a:graphic>
+          </wp:inline>
+        </w:drawing>
+      </w:r>
+    </w:p>
+    <w:p>
+      <w:pPr>
+        <w:pStyle w:val="Caption"/>
+        <w:rPr>
+          <w:noProof/>
+        </w:rPr>
+      </w:pPr>
+      <w:r>
+        <w:t xml:space="preserve">Figure </w:t>
+      </w:r>
+      <w:fldSimple w:instr=" SEQ Figure \* ARABIC ">
+        <w:r>
+          <w:rPr>
+            <w:noProof/>
+          </w:rPr>
+          <w:t>1</w:t>
+        </w:r>
+      </w:fldSimple>
+      <w:r>
+        <w:t xml:space="preserve"> From</w:t>
+      </w:r>
+      <w:r>
+        <w:rPr>
+          <w:noProof/>
+        </w:rPr>
+        <w:t xml:space="preserve"> SOES example</w:t>
+      </w:r>
+    </w:p>
+    <w:p>
+      <w:pPr>
+        <w:keepNext/>
+      </w:pPr>
+      <w:r>
+        <w:rPr>
+          <w:noProof/>
+        </w:rPr>
+        <w:drawing>
+          <wp:inline distT="0" distB="0" distL="0" distR="0" wp14:anchorId="25F6B3A9" wp14:editId="42BF21FF">
+            <wp:extent cx="3454400" cy="2600765"/>
+            <wp:effectExtent l="0" t="0" r="0" b="9525"/>
+            <wp:docPr id="12" name="Picture 12"/>
+            <wp:cNvGraphicFramePr>
+              <a:graphicFrameLocks xmlns:a="http://schemas.openxmlformats.org/drawingml/2006/main" noChangeAspect="1"/>
+            </wp:cNvGraphicFramePr>
+            <a:graphic xmlns:a="http://schemas.openxmlformats.org/drawingml/2006/main">
+              <a:graphicData uri="http://schemas.openxmlformats.org/drawingml/2006/picture">
+                <pic:pic xmlns:pic="http://schemas.openxmlformats.org/drawingml/2006/picture">
+                  <pic:nvPicPr>
+                    <pic:cNvPr id="1" name=""/>
+                    <pic:cNvPicPr/>
+                  </pic:nvPicPr>
+                  <pic:blipFill>
+                    <a:blip r:embed="rId18"/>
+                    <a:stretch>
+                      <a:fillRect/>
+                    </a:stretch>
+                  </pic:blipFill>
+                  <pic:spPr>
+                    <a:xfrm>
+                      <a:off x="0" y="0"/>
+                      <a:ext cx="3466425" cy="2609819"/>
+                    </a:xfrm>
+                    <a:prstGeom prst="rect">
+                      <a:avLst/>
+                    </a:prstGeom>
+                  </pic:spPr>
+                </pic:pic>
+              </a:graphicData>
+            </a:graphic>
+          </wp:inline>
+        </w:drawing>
+      </w:r>
+    </w:p>
+    <w:p>
+      <w:pPr>
+        <w:pStyle w:val="Caption"/>
+      </w:pPr>
+      <w:r>
+        <w:t xml:space="preserve">Figure </w:t>
+      </w:r>
+      <w:fldSimple w:instr=" SEQ Figure \* ARABIC ">
+        <w:r>
+          <w:rPr>
+            <w:noProof/>
+          </w:rPr>
+          <w:t>2</w:t>
+        </w:r>
+      </w:fldSimple>
+      <w:r>
+        <w:t xml:space="preserve"> ESI data that is mandatory</w:t>
+      </w:r>
+    </w:p>
+    <w:p/>
+    <w:p/>
+    <w:p/>
     <w:sectPr>
       <w:pgSz w:w="12240" w:h="15840"/>
       <w:pgMar w:top="1440" w:right="1440" w:bottom="1440" w:left="1440" w:header="720" w:footer="720" w:gutter="0"/>
@@ -625,6 +942,127 @@
     </w:sectPr>
   </w:body>
 </w:document>
+</file>
+
+<file path=word/numbering.xml><?xml version="1.0" encoding="utf-8"?>
+<w:numbering xmlns:wpc="http://schemas.microsoft.com/office/word/2010/wordprocessingCanvas" xmlns:cx="http://schemas.microsoft.com/office/drawing/2014/chartex" xmlns:cx1="http://schemas.microsoft.com/office/drawing/2015/9/8/chartex" xmlns:cx2="http://schemas.microsoft.com/office/drawing/2015/10/21/chartex" xmlns:cx3="http://schemas.microsoft.com/office/drawing/2016/5/9/chartex" xmlns:cx4="http://schemas.microsoft.com/office/drawing/2016/5/10/chartex" xmlns:cx5="http://schemas.microsoft.com/office/drawing/2016/5/11/chartex" xmlns:cx6="http://schemas.microsoft.com/office/drawing/2016/5/12/chartex" xmlns:cx7="http://schemas.microsoft.com/office/drawing/2016/5/13/chartex" xmlns:cx8="http://schemas.microsoft.com/office/drawing/2016/5/14/chartex" xmlns:mc="http://schemas.openxmlformats.org/markup-compatibility/2006" xmlns:aink="http://schemas.microsoft.com/office/drawing/2016/ink" xmlns:am3d="http://schemas.microsoft.com/office/drawing/2017/model3d" xmlns:o="urn:schemas-microsoft-com:office:office" xmlns:r="http://schemas.openxmlformats.org/officeDocument/2006/relationships" xmlns:m="http://schemas.openxmlformats.org/officeDocument/2006/math" xmlns:v="urn:schemas-microsoft-com:vml" xmlns:wp14="http://schemas.microsoft.com/office/word/2010/wordprocessingDrawing" xmlns:wp="http://schemas.openxmlformats.org/drawingml/2006/wordprocessingDrawing" xmlns:w10="urn:schemas-microsoft-com:office:word" xmlns:w="http://schemas.openxmlformats.org/wordprocessingml/2006/main" xmlns:w14="http://schemas.microsoft.com/office/word/2010/wordml" xmlns:w15="http://schemas.microsoft.com/office/word/2012/wordml" xmlns:w16cex="http://schemas.microsoft.com/office/word/2018/wordml/cex" xmlns:w16cid="http://schemas.microsoft.com/office/word/2016/wordml/cid" xmlns:w16="http://schemas.microsoft.com/office/word/2018/wordml" xmlns:w16se="http://schemas.microsoft.com/office/word/2015/wordml/symex" xmlns:wpg="http://schemas.microsoft.com/office/word/2010/wordprocessingGroup" xmlns:wpi="http://schemas.microsoft.com/office/word/2010/wordprocessingInk" xmlns:wne="http://schemas.microsoft.com/office/word/2006/wordml" xmlns:wps="http://schemas.microsoft.com/office/word/2010/wordprocessingShape" mc:Ignorable="w14 w15 w16se w16cid w16 w16cex wp14">
+  <w:abstractNum w:abstractNumId="0" w15:restartNumberingAfterBreak="0">
+    <w:nsid w:val="74D73B5D"/>
+    <w:multiLevelType w:val="hybridMultilevel"/>
+    <w:tmpl w:val="261086B4"/>
+    <w:lvl w:ilvl="0" w:tplc="04090001">
+      <w:start w:val="1"/>
+      <w:numFmt w:val="bullet"/>
+      <w:lvlText w:val=""/>
+      <w:lvlJc w:val="left"/>
+      <w:pPr>
+        <w:ind w:left="720" w:hanging="360"/>
+      </w:pPr>
+      <w:rPr>
+        <w:rFonts w:ascii="Symbol" w:hAnsi="Symbol" w:hint="default"/>
+      </w:rPr>
+    </w:lvl>
+    <w:lvl w:ilvl="1" w:tplc="04090003" w:tentative="1">
+      <w:start w:val="1"/>
+      <w:numFmt w:val="bullet"/>
+      <w:lvlText w:val="o"/>
+      <w:lvlJc w:val="left"/>
+      <w:pPr>
+        <w:ind w:left="1440" w:hanging="360"/>
+      </w:pPr>
+      <w:rPr>
+        <w:rFonts w:ascii="Courier New" w:hAnsi="Courier New" w:cs="Courier New" w:hint="default"/>
+      </w:rPr>
+    </w:lvl>
+    <w:lvl w:ilvl="2" w:tplc="04090005" w:tentative="1">
+      <w:start w:val="1"/>
+      <w:numFmt w:val="bullet"/>
+      <w:lvlText w:val=""/>
+      <w:lvlJc w:val="left"/>
+      <w:pPr>
+        <w:ind w:left="2160" w:hanging="360"/>
+      </w:pPr>
+      <w:rPr>
+        <w:rFonts w:ascii="Wingdings" w:hAnsi="Wingdings" w:hint="default"/>
+      </w:rPr>
+    </w:lvl>
+    <w:lvl w:ilvl="3" w:tplc="04090001" w:tentative="1">
+      <w:start w:val="1"/>
+      <w:numFmt w:val="bullet"/>
+      <w:lvlText w:val=""/>
+      <w:lvlJc w:val="left"/>
+      <w:pPr>
+        <w:ind w:left="2880" w:hanging="360"/>
+      </w:pPr>
+      <w:rPr>
+        <w:rFonts w:ascii="Symbol" w:hAnsi="Symbol" w:hint="default"/>
+      </w:rPr>
+    </w:lvl>
+    <w:lvl w:ilvl="4" w:tplc="04090003" w:tentative="1">
+      <w:start w:val="1"/>
+      <w:numFmt w:val="bullet"/>
+      <w:lvlText w:val="o"/>
+      <w:lvlJc w:val="left"/>
+      <w:pPr>
+        <w:ind w:left="3600" w:hanging="360"/>
+      </w:pPr>
+      <w:rPr>
+        <w:rFonts w:ascii="Courier New" w:hAnsi="Courier New" w:cs="Courier New" w:hint="default"/>
+      </w:rPr>
+    </w:lvl>
+    <w:lvl w:ilvl="5" w:tplc="04090005" w:tentative="1">
+      <w:start w:val="1"/>
+      <w:numFmt w:val="bullet"/>
+      <w:lvlText w:val=""/>
+      <w:lvlJc w:val="left"/>
+      <w:pPr>
+        <w:ind w:left="4320" w:hanging="360"/>
+      </w:pPr>
+      <w:rPr>
+        <w:rFonts w:ascii="Wingdings" w:hAnsi="Wingdings" w:hint="default"/>
+      </w:rPr>
+    </w:lvl>
+    <w:lvl w:ilvl="6" w:tplc="04090001" w:tentative="1">
+      <w:start w:val="1"/>
+      <w:numFmt w:val="bullet"/>
+      <w:lvlText w:val=""/>
+      <w:lvlJc w:val="left"/>
+      <w:pPr>
+        <w:ind w:left="5040" w:hanging="360"/>
+      </w:pPr>
+      <w:rPr>
+        <w:rFonts w:ascii="Symbol" w:hAnsi="Symbol" w:hint="default"/>
+      </w:rPr>
+    </w:lvl>
+    <w:lvl w:ilvl="7" w:tplc="04090003" w:tentative="1">
+      <w:start w:val="1"/>
+      <w:numFmt w:val="bullet"/>
+      <w:lvlText w:val="o"/>
+      <w:lvlJc w:val="left"/>
+      <w:pPr>
+        <w:ind w:left="5760" w:hanging="360"/>
+      </w:pPr>
+      <w:rPr>
+        <w:rFonts w:ascii="Courier New" w:hAnsi="Courier New" w:cs="Courier New" w:hint="default"/>
+      </w:rPr>
+    </w:lvl>
+    <w:lvl w:ilvl="8" w:tplc="04090005" w:tentative="1">
+      <w:start w:val="1"/>
+      <w:numFmt w:val="bullet"/>
+      <w:lvlText w:val=""/>
+      <w:lvlJc w:val="left"/>
+      <w:pPr>
+        <w:ind w:left="6480" w:hanging="360"/>
+      </w:pPr>
+      <w:rPr>
+        <w:rFonts w:ascii="Wingdings" w:hAnsi="Wingdings" w:hint="default"/>
+      </w:rPr>
+    </w:lvl>
+  </w:abstractNum>
+  <w:num w:numId="1">
+    <w:abstractNumId w:val="0"/>
+  </w:num>
+</w:numbering>
 </file>
 
 <file path=word/styles.xml><?xml version="1.0" encoding="utf-8"?>
@@ -750,6 +1188,7 @@
     <w:lsdException w:name="HTML Sample" w:semiHidden="1" w:unhideWhenUsed="1"/>
     <w:lsdException w:name="HTML Typewriter" w:semiHidden="1" w:unhideWhenUsed="1"/>
     <w:lsdException w:name="HTML Variable" w:semiHidden="1" w:unhideWhenUsed="1"/>
+    <w:lsdException w:name="Normal Table" w:semiHidden="1" w:unhideWhenUsed="1"/>
     <w:lsdException w:name="annotation subject" w:semiHidden="1" w:unhideWhenUsed="1"/>
     <w:lsdException w:name="No List" w:semiHidden="1" w:unhideWhenUsed="1"/>
     <w:lsdException w:name="Outline List 1" w:semiHidden="1" w:unhideWhenUsed="1"/>
@@ -792,8 +1231,11 @@
     <w:lsdException w:name="Table Contemporary" w:semiHidden="1" w:unhideWhenUsed="1"/>
     <w:lsdException w:name="Table Elegant" w:semiHidden="1" w:unhideWhenUsed="1"/>
     <w:lsdException w:name="Table Professional" w:semiHidden="1" w:unhideWhenUsed="1"/>
+    <w:lsdException w:name="Table Subtle 1" w:semiHidden="1" w:unhideWhenUsed="1"/>
     <w:lsdException w:name="Table Subtle 2" w:semiHidden="1" w:unhideWhenUsed="1"/>
     <w:lsdException w:name="Table Web 1" w:semiHidden="1" w:unhideWhenUsed="1"/>
+    <w:lsdException w:name="Table Web 2" w:semiHidden="1" w:unhideWhenUsed="1"/>
+    <w:lsdException w:name="Table Web 3" w:semiHidden="1" w:unhideWhenUsed="1"/>
     <w:lsdException w:name="Balloon Text" w:semiHidden="1" w:unhideWhenUsed="1"/>
     <w:lsdException w:name="Table Grid" w:uiPriority="39"/>
     <w:lsdException w:name="Table Theme" w:semiHidden="1" w:unhideWhenUsed="1"/>
@@ -1129,6 +1571,36 @@
       <w:szCs w:val="26"/>
     </w:rPr>
   </w:style>
+  <w:style w:type="paragraph" w:styleId="ListParagraph">
+    <w:name w:val="List Paragraph"/>
+    <w:basedOn w:val="Normal"/>
+    <w:uiPriority w:val="34"/>
+    <w:qFormat/>
+    <w:rsid w:val="006F673F"/>
+    <w:pPr>
+      <w:ind w:left="720"/>
+      <w:contextualSpacing/>
+    </w:pPr>
+  </w:style>
+  <w:style w:type="paragraph" w:styleId="Caption">
+    <w:name w:val="caption"/>
+    <w:basedOn w:val="Normal"/>
+    <w:next w:val="Normal"/>
+    <w:uiPriority w:val="35"/>
+    <w:unhideWhenUsed/>
+    <w:qFormat/>
+    <w:rsid w:val="006F673F"/>
+    <w:pPr>
+      <w:spacing w:after="200" w:line="240" w:lineRule="auto"/>
+    </w:pPr>
+    <w:rPr>
+      <w:i/>
+      <w:iCs/>
+      <w:color w:val="44546A" w:themeColor="text2"/>
+      <w:sz w:val="18"/>
+      <w:szCs w:val="18"/>
+    </w:rPr>
+  </w:style>
 </w:styles>
 </file>
 

</xml_diff>

<commit_message>
new structure, new notes added about the las changes in SOES
</commit_message>
<xml_diff>
--- a/03_Documentation/Ethercat Implementation.docx
+++ b/03_Documentation/Ethercat Implementation.docx
@@ -9,14 +9,12 @@
       <w:r>
         <w:t xml:space="preserve">Introduction of </w:t>
       </w:r>
-      <w:proofErr w:type="spellStart"/>
       <w:r>
         <w:t>Ether</w:t>
       </w:r>
       <w:r>
         <w:t>CAT</w:t>
       </w:r>
-      <w:proofErr w:type="spellEnd"/>
       <w:r>
         <w:t xml:space="preserve"> Implementation</w:t>
       </w:r>
@@ -66,15 +64,7 @@
         </w:sdtContent>
       </w:sdt>
       <w:r>
-        <w:t xml:space="preserve">, taking into account that the Microcontroller will be the Nucleo-F446ZE and the </w:t>
-      </w:r>
-      <w:proofErr w:type="spellStart"/>
-      <w:r>
-        <w:t>EtherCAT</w:t>
-      </w:r>
-      <w:proofErr w:type="spellEnd"/>
-      <w:r>
-        <w:t xml:space="preserve"> Master will be a PLC/IPC from Beckhoff.</w:t>
+        <w:t>, taking into account that the Microcontroller will be the Nucleo-F446ZE and the EtherCAT Master will be a PLC/IPC from Beckhoff.</w:t>
       </w:r>
     </w:p>
     <w:p>
@@ -172,15 +162,7 @@
         <w:t xml:space="preserve">The following is the operation mode in which an external microcontroller uses a SPI </w:t>
       </w:r>
       <w:r>
-        <w:t xml:space="preserve">or Quad-SPI to communicate and control the </w:t>
-      </w:r>
-      <w:proofErr w:type="spellStart"/>
-      <w:r>
-        <w:t>EtherCAT</w:t>
-      </w:r>
-      <w:proofErr w:type="spellEnd"/>
-      <w:r>
-        <w:t xml:space="preserve"> Slave.</w:t>
+        <w:t>or Quad-SPI to communicate and control the EtherCAT Slave.</w:t>
       </w:r>
     </w:p>
     <w:p>
@@ -233,15 +215,7 @@
     <w:p>
       <w:r>
         <w:lastRenderedPageBreak/>
-        <w:t xml:space="preserve">It might be possible that a licensed stack is needed such that the device can be certified as official compatible </w:t>
-      </w:r>
-      <w:proofErr w:type="spellStart"/>
-      <w:r>
-        <w:t>EtherCAT</w:t>
-      </w:r>
-      <w:proofErr w:type="spellEnd"/>
-      <w:r>
-        <w:t xml:space="preserve"> device.</w:t>
+        <w:t>It might be possible that a licensed stack is needed such that the device can be certified as official compatible EtherCAT device.</w:t>
       </w:r>
     </w:p>
     <w:p>
@@ -374,15 +348,7 @@
     </w:p>
     <w:p>
       <w:r>
-        <w:t xml:space="preserve">With a clock with a </w:t>
-      </w:r>
-      <w:proofErr w:type="spellStart"/>
-      <w:r>
-        <w:t>prescaler</w:t>
-      </w:r>
-      <w:proofErr w:type="spellEnd"/>
-      <w:r>
-        <w:t xml:space="preserve"> of 8</w:t>
+        <w:t>With a clock with a prescaler of 8</w:t>
       </w:r>
     </w:p>
     <w:p>
@@ -435,15 +401,7 @@
     </w:p>
     <w:p>
       <w:r>
-        <w:t xml:space="preserve">0 is the time between send instructions, even if they are executed with the library </w:t>
-      </w:r>
-      <w:proofErr w:type="spellStart"/>
-      <w:r>
-        <w:t>HAL_SPI_TransmitIT</w:t>
-      </w:r>
-      <w:proofErr w:type="spellEnd"/>
-      <w:r>
-        <w:t>();</w:t>
+        <w:t>0 is the time between send instructions, even if they are executed with the library HAL_SPI_TransmitIT();</w:t>
       </w:r>
     </w:p>
     <w:p>
@@ -453,15 +411,7 @@
     </w:p>
     <w:p>
       <w:r>
-        <w:t xml:space="preserve">6.25 ns </w:t>
-      </w:r>
-      <w:proofErr w:type="spellStart"/>
-      <w:r>
-        <w:t>cpu</w:t>
-      </w:r>
-      <w:proofErr w:type="spellEnd"/>
-      <w:r>
-        <w:t xml:space="preserve"> clock</w:t>
+        <w:t>6.25 ns cpu clock</w:t>
       </w:r>
     </w:p>
     <w:p>
@@ -693,26 +643,16 @@
         <w:pStyle w:val="Heading1"/>
       </w:pPr>
       <w:r>
-        <w:t xml:space="preserve">Design of the </w:t>
-      </w:r>
-      <w:proofErr w:type="spellStart"/>
-      <w:r>
-        <w:t>EtherCAT</w:t>
-      </w:r>
-      <w:proofErr w:type="spellEnd"/>
-      <w:r>
-        <w:t xml:space="preserve"> Slave Controller</w:t>
+        <w:t>Design of the EtherCAT Slave Controller</w:t>
       </w:r>
     </w:p>
     <w:p>
       <w:pPr>
         <w:pStyle w:val="Heading2"/>
       </w:pPr>
-      <w:proofErr w:type="spellStart"/>
       <w:r>
         <w:t>Preliminars</w:t>
       </w:r>
-      <w:proofErr w:type="spellEnd"/>
     </w:p>
     <w:p>
       <w:r>
@@ -751,13 +691,8 @@
           <w:numId w:val="1"/>
         </w:numPr>
       </w:pPr>
-      <w:proofErr w:type="spellStart"/>
-      <w:r>
-        <w:t>CoE</w:t>
-      </w:r>
-      <w:proofErr w:type="spellEnd"/>
-      <w:r>
-        <w:t xml:space="preserve"> Object Dictionary (</w:t>
+      <w:r>
+        <w:t>CoE Object Dictionary (</w:t>
       </w:r>
       <w:r>
         <w:t>matrix</w:t>
@@ -768,23 +703,7 @@
     </w:p>
     <w:p>
       <w:r>
-        <w:t xml:space="preserve">The ESI and SII-EEPROM files can be kept as small as possible to pass the CTT -Compliance Test for </w:t>
-      </w:r>
-      <w:proofErr w:type="spellStart"/>
-      <w:r>
-        <w:t>EtherCAT</w:t>
-      </w:r>
-      <w:proofErr w:type="spellEnd"/>
-      <w:r>
-        <w:t xml:space="preserve"> devices-. Optional Data (OD) will be stored in the Device itself and transmitted with </w:t>
-      </w:r>
-      <w:proofErr w:type="spellStart"/>
-      <w:r>
-        <w:t>CoE</w:t>
-      </w:r>
-      <w:proofErr w:type="spellEnd"/>
-      <w:r>
-        <w:t>.</w:t>
+        <w:t>The ESI and SII-EEPROM files can be kept as small as possible to pass the CTT -Compliance Test for EtherCAT devices-. Optional Data (OD) will be stored in the Device itself and transmitted with CoE.</w:t>
       </w:r>
     </w:p>
     <w:p/>
@@ -933,6 +852,186 @@
     </w:p>
     <w:p/>
     <w:p/>
+    <w:p>
+      <w:r>
+        <w:t>Architecture of the EtherCAT slave, and how the EEPROM works as the definition of the P</w:t>
+      </w:r>
+      <w:r>
+        <w:t>hysical</w:t>
+      </w:r>
+      <w:r>
+        <w:t xml:space="preserve"> D</w:t>
+      </w:r>
+      <w:r>
+        <w:t>evice</w:t>
+      </w:r>
+      <w:r>
+        <w:t xml:space="preserve"> Interface (PDI) with the microcontroller</w:t>
+      </w:r>
+      <w:r>
+        <w:t xml:space="preserve"> over the Mailbox Protocol</w:t>
+      </w:r>
+      <w:r>
+        <w:t>.</w:t>
+      </w:r>
+    </w:p>
+    <w:p>
+      <w:r>
+        <w:t>Important to notice: SII (Slave Information Interface) contains the same information as the ESI but it is stored in EEPROM. This hex/bin file needs to be written by the EtherCAT Master or the ESC.</w:t>
+      </w:r>
+    </w:p>
+    <w:p>
+      <w:r>
+        <w:t>EEPROM file can be generated directly from an ESI File.</w:t>
+      </w:r>
+    </w:p>
+    <w:p>
+      <w:pPr>
+        <w:rPr>
+          <w:u w:val="single"/>
+        </w:rPr>
+      </w:pPr>
+      <w:r>
+        <w:t>Taken from</w:t>
+      </w:r>
+    </w:p>
+    <w:p>
+      <w:r>
+        <w:rPr>
+          <w:noProof/>
+        </w:rPr>
+        <w:lastRenderedPageBreak/>
+        <w:drawing>
+          <wp:inline distT="0" distB="0" distL="0" distR="0" wp14:anchorId="0432DA1A" wp14:editId="3FCDBDE5">
+            <wp:extent cx="5943600" cy="2952115"/>
+            <wp:effectExtent l="0" t="0" r="0" b="635"/>
+            <wp:docPr id="13" name="Picture 13"/>
+            <wp:cNvGraphicFramePr>
+              <a:graphicFrameLocks xmlns:a="http://schemas.openxmlformats.org/drawingml/2006/main" noChangeAspect="1"/>
+            </wp:cNvGraphicFramePr>
+            <a:graphic xmlns:a="http://schemas.openxmlformats.org/drawingml/2006/main">
+              <a:graphicData uri="http://schemas.openxmlformats.org/drawingml/2006/picture">
+                <pic:pic xmlns:pic="http://schemas.openxmlformats.org/drawingml/2006/picture">
+                  <pic:nvPicPr>
+                    <pic:cNvPr id="1" name=""/>
+                    <pic:cNvPicPr/>
+                  </pic:nvPicPr>
+                  <pic:blipFill>
+                    <a:blip r:embed="rId19"/>
+                    <a:stretch>
+                      <a:fillRect/>
+                    </a:stretch>
+                  </pic:blipFill>
+                  <pic:spPr>
+                    <a:xfrm>
+                      <a:off x="0" y="0"/>
+                      <a:ext cx="5943600" cy="2952115"/>
+                    </a:xfrm>
+                    <a:prstGeom prst="rect">
+                      <a:avLst/>
+                    </a:prstGeom>
+                  </pic:spPr>
+                </pic:pic>
+              </a:graphicData>
+            </a:graphic>
+          </wp:inline>
+        </w:drawing>
+      </w:r>
+    </w:p>
+    <w:p>
+      <w:pPr>
+        <w:pStyle w:val="Heading2"/>
+      </w:pPr>
+      <w:r>
+        <w:t>Process Data Configuration</w:t>
+      </w:r>
+    </w:p>
+    <w:p>
+      <w:r>
+        <w:t>To assign data to be exchanged, the microcontroller maps the data onto OD? Areas. The following can be seen in the diagrama taken from the EtherCAT_Device_Protocol_Poster.</w:t>
+      </w:r>
+    </w:p>
+    <w:p>
+      <w:r>
+        <w:rPr>
+          <w:noProof/>
+        </w:rPr>
+        <w:drawing>
+          <wp:inline distT="0" distB="0" distL="0" distR="0" wp14:anchorId="37FE001E" wp14:editId="10F89C8F">
+            <wp:extent cx="5943600" cy="1870710"/>
+            <wp:effectExtent l="0" t="0" r="0" b="0"/>
+            <wp:docPr id="14" name="Picture 14"/>
+            <wp:cNvGraphicFramePr>
+              <a:graphicFrameLocks xmlns:a="http://schemas.openxmlformats.org/drawingml/2006/main" noChangeAspect="1"/>
+            </wp:cNvGraphicFramePr>
+            <a:graphic xmlns:a="http://schemas.openxmlformats.org/drawingml/2006/main">
+              <a:graphicData uri="http://schemas.openxmlformats.org/drawingml/2006/picture">
+                <pic:pic xmlns:pic="http://schemas.openxmlformats.org/drawingml/2006/picture">
+                  <pic:nvPicPr>
+                    <pic:cNvPr id="1" name=""/>
+                    <pic:cNvPicPr/>
+                  </pic:nvPicPr>
+                  <pic:blipFill>
+                    <a:blip r:embed="rId20"/>
+                    <a:stretch>
+                      <a:fillRect/>
+                    </a:stretch>
+                  </pic:blipFill>
+                  <pic:spPr>
+                    <a:xfrm>
+                      <a:off x="0" y="0"/>
+                      <a:ext cx="5943600" cy="1870710"/>
+                    </a:xfrm>
+                    <a:prstGeom prst="rect">
+                      <a:avLst/>
+                    </a:prstGeom>
+                  </pic:spPr>
+                </pic:pic>
+              </a:graphicData>
+            </a:graphic>
+          </wp:inline>
+        </w:drawing>
+      </w:r>
+    </w:p>
+    <w:p/>
+    <w:p>
+      <w:pPr>
+        <w:pStyle w:val="Heading2"/>
+      </w:pPr>
+      <w:r>
+        <w:t>Design constrains</w:t>
+      </w:r>
+    </w:p>
+    <w:p/>
+    <w:p>
+      <w:r>
+        <w:t>Update: 2020.07.16</w:t>
+      </w:r>
+    </w:p>
+    <w:p>
+      <w:r>
+        <w:t>Firmware update will not be supported, therefore the FoE mailbox protocol will not be implemented.</w:t>
+      </w:r>
+    </w:p>
+    <w:p>
+      <w:r>
+        <w:t>This implementation could be done in the future but it would imply the integration of EEPROM writing/reading functions on the STM32F446. So far the consequences of this decision are not affecting the overall functionality of the EtherCAT Slave Device, it only will toggle between the Init, Pre-OP, Safe-Op, and Operation State. Only the state BOOT will be missed, that means that update of firmwares from master devices is not going to be available.</w:t>
+      </w:r>
+      <w:r>
+        <w:t xml:space="preserve"> This Feature is already implemented in the ESC.</w:t>
+      </w:r>
+    </w:p>
+    <w:p>
+      <w:r>
+        <w:lastRenderedPageBreak/>
+        <w:t>Great question would be, whether this will affect that the master could write to EEPROM from ESC.</w:t>
+      </w:r>
+    </w:p>
+    <w:p>
+      <w:r>
+        <w:t>Because it could be that this FOE is only needed when the Microcontroller tries to do that from the SOEM.</w:t>
+      </w:r>
+    </w:p>
     <w:p/>
     <w:sectPr>
       <w:pgSz w:w="12240" w:h="15840"/>

</xml_diff>

<commit_message>
Last version of ESI, tons of notes, object dictionary
</commit_message>
<xml_diff>
--- a/03_Documentation/Ethercat Implementation.docx
+++ b/03_Documentation/Ethercat Implementation.docx
@@ -9,12 +9,14 @@
       <w:r>
         <w:t xml:space="preserve">Introduction of </w:t>
       </w:r>
+      <w:proofErr w:type="spellStart"/>
       <w:r>
         <w:t>Ether</w:t>
       </w:r>
       <w:r>
         <w:t>CAT</w:t>
       </w:r>
+      <w:proofErr w:type="spellEnd"/>
       <w:r>
         <w:t xml:space="preserve"> Implementation</w:t>
       </w:r>
@@ -64,7 +66,15 @@
         </w:sdtContent>
       </w:sdt>
       <w:r>
-        <w:t>, taking into account that the Microcontroller will be the Nucleo-F446ZE and the EtherCAT Master will be a PLC/IPC from Beckhoff.</w:t>
+        <w:t xml:space="preserve">, taking into account that the Microcontroller will be the Nucleo-F446ZE and the </w:t>
+      </w:r>
+      <w:proofErr w:type="spellStart"/>
+      <w:r>
+        <w:t>EtherCAT</w:t>
+      </w:r>
+      <w:proofErr w:type="spellEnd"/>
+      <w:r>
+        <w:t xml:space="preserve"> Master will be a PLC/IPC from Beckhoff.</w:t>
       </w:r>
     </w:p>
     <w:p>
@@ -162,7 +172,15 @@
         <w:t xml:space="preserve">The following is the operation mode in which an external microcontroller uses a SPI </w:t>
       </w:r>
       <w:r>
-        <w:t>or Quad-SPI to communicate and control the EtherCAT Slave.</w:t>
+        <w:t xml:space="preserve">or Quad-SPI to communicate and control the </w:t>
+      </w:r>
+      <w:proofErr w:type="spellStart"/>
+      <w:r>
+        <w:t>EtherCAT</w:t>
+      </w:r>
+      <w:proofErr w:type="spellEnd"/>
+      <w:r>
+        <w:t xml:space="preserve"> Slave.</w:t>
       </w:r>
     </w:p>
     <w:p>
@@ -215,7 +233,15 @@
     <w:p>
       <w:r>
         <w:lastRenderedPageBreak/>
-        <w:t>It might be possible that a licensed stack is needed such that the device can be certified as official compatible EtherCAT device.</w:t>
+        <w:t xml:space="preserve">It might be possible that a licensed stack is needed such that the device can be certified as official compatible </w:t>
+      </w:r>
+      <w:proofErr w:type="spellStart"/>
+      <w:r>
+        <w:t>EtherCAT</w:t>
+      </w:r>
+      <w:proofErr w:type="spellEnd"/>
+      <w:r>
+        <w:t xml:space="preserve"> device.</w:t>
       </w:r>
     </w:p>
     <w:p>
@@ -348,7 +374,15 @@
     </w:p>
     <w:p>
       <w:r>
-        <w:t>With a clock with a prescaler of 8</w:t>
+        <w:t xml:space="preserve">With a clock with a </w:t>
+      </w:r>
+      <w:proofErr w:type="spellStart"/>
+      <w:r>
+        <w:t>prescaler</w:t>
+      </w:r>
+      <w:proofErr w:type="spellEnd"/>
+      <w:r>
+        <w:t xml:space="preserve"> of 8</w:t>
       </w:r>
     </w:p>
     <w:p>
@@ -401,7 +435,15 @@
     </w:p>
     <w:p>
       <w:r>
-        <w:t>0 is the time between send instructions, even if they are executed with the library HAL_SPI_TransmitIT();</w:t>
+        <w:t xml:space="preserve">0 is the time between send instructions, even if they are executed with the library </w:t>
+      </w:r>
+      <w:proofErr w:type="spellStart"/>
+      <w:r>
+        <w:t>HAL_SPI_TransmitIT</w:t>
+      </w:r>
+      <w:proofErr w:type="spellEnd"/>
+      <w:r>
+        <w:t>();</w:t>
       </w:r>
     </w:p>
     <w:p>
@@ -411,7 +453,15 @@
     </w:p>
     <w:p>
       <w:r>
-        <w:t>6.25 ns cpu clock</w:t>
+        <w:t xml:space="preserve">6.25 ns </w:t>
+      </w:r>
+      <w:proofErr w:type="spellStart"/>
+      <w:r>
+        <w:t>cpu</w:t>
+      </w:r>
+      <w:proofErr w:type="spellEnd"/>
+      <w:r>
+        <w:t xml:space="preserve"> clock</w:t>
       </w:r>
     </w:p>
     <w:p>
@@ -643,16 +693,26 @@
         <w:pStyle w:val="Heading1"/>
       </w:pPr>
       <w:r>
-        <w:t>Design of the EtherCAT Slave Controller</w:t>
+        <w:t xml:space="preserve">Design of the </w:t>
+      </w:r>
+      <w:proofErr w:type="spellStart"/>
+      <w:r>
+        <w:t>EtherCAT</w:t>
+      </w:r>
+      <w:proofErr w:type="spellEnd"/>
+      <w:r>
+        <w:t xml:space="preserve"> Slave Controller</w:t>
       </w:r>
     </w:p>
     <w:p>
       <w:pPr>
         <w:pStyle w:val="Heading2"/>
       </w:pPr>
+      <w:proofErr w:type="spellStart"/>
       <w:r>
         <w:t>Preliminars</w:t>
       </w:r>
+      <w:proofErr w:type="spellEnd"/>
     </w:p>
     <w:p>
       <w:r>
@@ -691,8 +751,13 @@
           <w:numId w:val="1"/>
         </w:numPr>
       </w:pPr>
-      <w:r>
-        <w:t>CoE Object Dictionary (</w:t>
+      <w:proofErr w:type="spellStart"/>
+      <w:r>
+        <w:t>CoE</w:t>
+      </w:r>
+      <w:proofErr w:type="spellEnd"/>
+      <w:r>
+        <w:t xml:space="preserve"> Object Dictionary (</w:t>
       </w:r>
       <w:r>
         <w:t>matrix</w:t>
@@ -703,7 +768,23 @@
     </w:p>
     <w:p>
       <w:r>
-        <w:t>The ESI and SII-EEPROM files can be kept as small as possible to pass the CTT -Compliance Test for EtherCAT devices-. Optional Data (OD) will be stored in the Device itself and transmitted with CoE.</w:t>
+        <w:t xml:space="preserve">The ESI and SII-EEPROM files can be kept as small as possible to pass the CTT -Compliance Test for </w:t>
+      </w:r>
+      <w:proofErr w:type="spellStart"/>
+      <w:r>
+        <w:t>EtherCAT</w:t>
+      </w:r>
+      <w:proofErr w:type="spellEnd"/>
+      <w:r>
+        <w:t xml:space="preserve"> devices-. Optional Data (OD) will be stored in the Device itself and transmitted with </w:t>
+      </w:r>
+      <w:proofErr w:type="spellStart"/>
+      <w:r>
+        <w:t>CoE</w:t>
+      </w:r>
+      <w:proofErr w:type="spellEnd"/>
+      <w:r>
+        <w:t>.</w:t>
       </w:r>
     </w:p>
     <w:p/>
@@ -768,14 +849,27 @@
       <w:r>
         <w:t xml:space="preserve">Figure </w:t>
       </w:r>
-      <w:fldSimple w:instr=" SEQ Figure \* ARABIC ">
-        <w:r>
-          <w:rPr>
-            <w:noProof/>
-          </w:rPr>
-          <w:t>1</w:t>
-        </w:r>
-      </w:fldSimple>
+      <w:r>
+        <w:fldChar w:fldCharType="begin"/>
+      </w:r>
+      <w:r>
+        <w:instrText xml:space="preserve"> SEQ Figure \* ARABIC </w:instrText>
+      </w:r>
+      <w:r>
+        <w:fldChar w:fldCharType="separate"/>
+      </w:r>
+      <w:r>
+        <w:rPr>
+          <w:noProof/>
+        </w:rPr>
+        <w:t>1</w:t>
+      </w:r>
+      <w:r>
+        <w:rPr>
+          <w:noProof/>
+        </w:rPr>
+        <w:fldChar w:fldCharType="end"/>
+      </w:r>
       <w:r>
         <w:t xml:space="preserve"> From</w:t>
       </w:r>
@@ -838,14 +932,27 @@
       <w:r>
         <w:t xml:space="preserve">Figure </w:t>
       </w:r>
-      <w:fldSimple w:instr=" SEQ Figure \* ARABIC ">
-        <w:r>
-          <w:rPr>
-            <w:noProof/>
-          </w:rPr>
-          <w:t>2</w:t>
-        </w:r>
-      </w:fldSimple>
+      <w:r>
+        <w:fldChar w:fldCharType="begin"/>
+      </w:r>
+      <w:r>
+        <w:instrText xml:space="preserve"> SEQ Figure \* ARABIC </w:instrText>
+      </w:r>
+      <w:r>
+        <w:fldChar w:fldCharType="separate"/>
+      </w:r>
+      <w:r>
+        <w:rPr>
+          <w:noProof/>
+        </w:rPr>
+        <w:t>2</w:t>
+      </w:r>
+      <w:r>
+        <w:rPr>
+          <w:noProof/>
+        </w:rPr>
+        <w:fldChar w:fldCharType="end"/>
+      </w:r>
       <w:r>
         <w:t xml:space="preserve"> ESI data that is mandatory</w:t>
       </w:r>
@@ -854,7 +961,15 @@
     <w:p/>
     <w:p>
       <w:r>
-        <w:t>Architecture of the EtherCAT slave, and how the EEPROM works as the definition of the P</w:t>
+        <w:t xml:space="preserve">Architecture of the </w:t>
+      </w:r>
+      <w:proofErr w:type="spellStart"/>
+      <w:r>
+        <w:t>EtherCAT</w:t>
+      </w:r>
+      <w:proofErr w:type="spellEnd"/>
+      <w:r>
+        <w:t xml:space="preserve"> slave, and how the EEPROM works as the definition of the P</w:t>
       </w:r>
       <w:r>
         <w:t>hysical</w:t>
@@ -877,7 +992,15 @@
     </w:p>
     <w:p>
       <w:r>
-        <w:t>Important to notice: SII (Slave Information Interface) contains the same information as the ESI but it is stored in EEPROM. This hex/bin file needs to be written by the EtherCAT Master or the ESC.</w:t>
+        <w:t xml:space="preserve">Important to notice: SII (Slave Information Interface) contains the same information as the ESI but it is stored in EEPROM. This hex/bin file needs to be written by the </w:t>
+      </w:r>
+      <w:proofErr w:type="spellStart"/>
+      <w:r>
+        <w:t>EtherCAT</w:t>
+      </w:r>
+      <w:proofErr w:type="spellEnd"/>
+      <w:r>
+        <w:t xml:space="preserve"> Master or the ESC.</w:t>
       </w:r>
     </w:p>
     <w:p>
@@ -948,7 +1071,23 @@
     </w:p>
     <w:p>
       <w:r>
-        <w:t>To assign data to be exchanged, the microcontroller maps the data onto OD? Areas. The following can be seen in the diagrama taken from the EtherCAT_Device_Protocol_Poster.</w:t>
+        <w:t xml:space="preserve">To assign data to be exchanged, the microcontroller maps the data onto OD? Areas. The following can be seen in the </w:t>
+      </w:r>
+      <w:proofErr w:type="spellStart"/>
+      <w:r>
+        <w:t>diagrama</w:t>
+      </w:r>
+      <w:proofErr w:type="spellEnd"/>
+      <w:r>
+        <w:t xml:space="preserve"> taken from the </w:t>
+      </w:r>
+      <w:proofErr w:type="spellStart"/>
+      <w:r>
+        <w:t>EtherCAT_Device_Protocol_Poster</w:t>
+      </w:r>
+      <w:proofErr w:type="spellEnd"/>
+      <w:r>
+        <w:t>.</w:t>
       </w:r>
     </w:p>
     <w:p>
@@ -1010,12 +1149,44 @@
     </w:p>
     <w:p>
       <w:r>
-        <w:t>Firmware update will not be supported, therefore the FoE mailbox protocol will not be implemented.</w:t>
-      </w:r>
-    </w:p>
-    <w:p>
-      <w:r>
-        <w:t>This implementation could be done in the future but it would imply the integration of EEPROM writing/reading functions on the STM32F446. So far the consequences of this decision are not affecting the overall functionality of the EtherCAT Slave Device, it only will toggle between the Init, Pre-OP, Safe-Op, and Operation State. Only the state BOOT will be missed, that means that update of firmwares from master devices is not going to be available.</w:t>
+        <w:t xml:space="preserve">Firmware update will not be supported, therefore the </w:t>
+      </w:r>
+      <w:proofErr w:type="spellStart"/>
+      <w:r>
+        <w:t>FoE</w:t>
+      </w:r>
+      <w:proofErr w:type="spellEnd"/>
+      <w:r>
+        <w:t xml:space="preserve"> mailbox protocol will not be implemented.</w:t>
+      </w:r>
+    </w:p>
+    <w:p>
+      <w:r>
+        <w:t xml:space="preserve">This implementation could be done in the future but it would imply the integration of EEPROM writing/reading functions on the STM32F446. So far the consequences of this decision are not affecting the overall functionality of the </w:t>
+      </w:r>
+      <w:proofErr w:type="spellStart"/>
+      <w:r>
+        <w:t>EtherCAT</w:t>
+      </w:r>
+      <w:proofErr w:type="spellEnd"/>
+      <w:r>
+        <w:t xml:space="preserve"> Slave Device, it only will toggle between the Init, </w:t>
+      </w:r>
+      <w:proofErr w:type="spellStart"/>
+      <w:r>
+        <w:t>Pre-OP</w:t>
+      </w:r>
+      <w:proofErr w:type="spellEnd"/>
+      <w:r>
+        <w:t xml:space="preserve">, Safe-Op, and Operation State. Only the state BOOT will be missed, that means that update of </w:t>
+      </w:r>
+      <w:proofErr w:type="spellStart"/>
+      <w:r>
+        <w:t>firmwares</w:t>
+      </w:r>
+      <w:proofErr w:type="spellEnd"/>
+      <w:r>
+        <w:t xml:space="preserve"> from master devices is not going to be available.</w:t>
       </w:r>
       <w:r>
         <w:t xml:space="preserve"> This Feature is already implemented in the ESC.</w:t>
@@ -1032,7 +1203,76 @@
         <w:t>Because it could be that this FOE is only needed when the Microcontroller tries to do that from the SOEM.</w:t>
       </w:r>
     </w:p>
-    <w:p/>
+    <w:p>
+      <w:pPr>
+        <w:pStyle w:val="Heading2"/>
+      </w:pPr>
+      <w:r>
+        <w:t>Interruption restrictions and Distributed Clocks</w:t>
+      </w:r>
+    </w:p>
+    <w:p>
+      <w:r>
+        <w:t>From AN2655 2.2.1 PDI Interrupt</w:t>
+      </w:r>
+    </w:p>
+    <w:p>
+      <w:r>
+        <w:t>Currently the LAN9252 EVB SPI only counts with the SPI interface connected to the MCU, which means that the DC and IRQ pins cannot be used to detect Synchronization clocks nor AL interruption requests.</w:t>
+      </w:r>
+    </w:p>
+    <w:p>
+      <w:r>
+        <w:t>This could be added afterwards to jump from a Polling CSR access to an ISR scope approach, such that the MCU could work on other tasks (if RTOS used).</w:t>
+      </w:r>
+    </w:p>
+    <w:p>
+      <w:r>
+        <w:t>This translates to no IRQ nor DC feature considered during initial hardware configuration.</w:t>
+      </w:r>
+    </w:p>
+    <w:p>
+      <w:r>
+        <w:rPr>
+          <w:noProof/>
+        </w:rPr>
+        <w:drawing>
+          <wp:inline distT="0" distB="0" distL="0" distR="0" wp14:anchorId="285F961F" wp14:editId="4574A7B0">
+            <wp:extent cx="5943600" cy="3760470"/>
+            <wp:effectExtent l="0" t="0" r="0" b="0"/>
+            <wp:docPr id="15" name="Picture 15"/>
+            <wp:cNvGraphicFramePr>
+              <a:graphicFrameLocks xmlns:a="http://schemas.openxmlformats.org/drawingml/2006/main" noChangeAspect="1"/>
+            </wp:cNvGraphicFramePr>
+            <a:graphic xmlns:a="http://schemas.openxmlformats.org/drawingml/2006/main">
+              <a:graphicData uri="http://schemas.openxmlformats.org/drawingml/2006/picture">
+                <pic:pic xmlns:pic="http://schemas.openxmlformats.org/drawingml/2006/picture">
+                  <pic:nvPicPr>
+                    <pic:cNvPr id="1" name=""/>
+                    <pic:cNvPicPr/>
+                  </pic:nvPicPr>
+                  <pic:blipFill>
+                    <a:blip r:embed="rId21"/>
+                    <a:stretch>
+                      <a:fillRect/>
+                    </a:stretch>
+                  </pic:blipFill>
+                  <pic:spPr>
+                    <a:xfrm>
+                      <a:off x="0" y="0"/>
+                      <a:ext cx="5943600" cy="3760470"/>
+                    </a:xfrm>
+                    <a:prstGeom prst="rect">
+                      <a:avLst/>
+                    </a:prstGeom>
+                  </pic:spPr>
+                </pic:pic>
+              </a:graphicData>
+            </a:graphic>
+          </wp:inline>
+        </w:drawing>
+      </w:r>
+    </w:p>
     <w:sectPr>
       <w:pgSz w:w="12240" w:h="15840"/>
       <w:pgMar w:top="1440" w:right="1440" w:bottom="1440" w:left="1440" w:header="720" w:footer="720" w:gutter="0"/>

</xml_diff>